<commit_message>
Add entity classes. Update crc cards.
</commit_message>
<xml_diff>
--- a/CRC Cards Disney Princess.docx
+++ b/CRC Cards Disney Princess.docx
@@ -85,15 +85,7 @@
           </w:tcPr>
           <w:p>
             <w:r>
-              <w:t xml:space="preserve">Get and set bio values (name, date of birth, </w:t>
-            </w:r>
-            <w:proofErr w:type="spellStart"/>
-            <w:r>
-              <w:t>etc</w:t>
-            </w:r>
-            <w:proofErr w:type="spellEnd"/>
-            <w:r>
-              <w:t>)</w:t>
+              <w:t>Get and set bio values (name, date of birth, etc)</w:t>
             </w:r>
           </w:p>
         </w:tc>
@@ -228,25 +220,7 @@
               <w:t xml:space="preserve">Get and </w:t>
             </w:r>
             <w:r>
-              <w:t>set stadium details (</w:t>
-            </w:r>
-            <w:proofErr w:type="spellStart"/>
-            <w:proofErr w:type="gramStart"/>
-            <w:r>
-              <w:t>name,city</w:t>
-            </w:r>
-            <w:proofErr w:type="spellEnd"/>
-            <w:proofErr w:type="gramEnd"/>
-            <w:r>
-              <w:t xml:space="preserve">, state, </w:t>
-            </w:r>
-            <w:proofErr w:type="spellStart"/>
-            <w:r>
-              <w:t>etc</w:t>
-            </w:r>
-            <w:proofErr w:type="spellEnd"/>
-            <w:r>
-              <w:t>)</w:t>
+              <w:t>set stadium details (name,city, state, etc)</w:t>
             </w:r>
           </w:p>
         </w:tc>
@@ -308,13 +282,8 @@
               <w:t>Class</w:t>
             </w:r>
             <w:r>
-              <w:t xml:space="preserve">: </w:t>
-            </w:r>
-            <w:proofErr w:type="spellStart"/>
-            <w:r>
-              <w:t>TacticsCoach</w:t>
-            </w:r>
-            <w:proofErr w:type="spellEnd"/>
+              <w:t>: TacticsCoach</w:t>
+            </w:r>
           </w:p>
         </w:tc>
       </w:tr>
@@ -332,15 +301,7 @@
               <w:t>Description:</w:t>
             </w:r>
             <w:r>
-              <w:t xml:space="preserve"> Holds names of coaches by coaching type (head coach, offensive coordinator, defensive coordinator, special </w:t>
-            </w:r>
-            <w:proofErr w:type="gramStart"/>
-            <w:r>
-              <w:t>teams</w:t>
-            </w:r>
-            <w:proofErr w:type="gramEnd"/>
-            <w:r>
-              <w:t xml:space="preserve"> coordinator)</w:t>
+              <w:t xml:space="preserve"> Holds names of coaches by coaching type (head coach, offensive coordinator, defensive coordinator, special teams coordinator)</w:t>
             </w:r>
           </w:p>
         </w:tc>
@@ -464,80 +425,67 @@
               <w:t xml:space="preserve"> Holds values pertinent to a team (team name,</w:t>
             </w:r>
             <w:r>
-              <w:t xml:space="preserve"> conference, division). Takes values from </w:t>
-            </w:r>
-            <w:proofErr w:type="spellStart"/>
+              <w:t xml:space="preserve"> conference, division). Takes values from TacticsCoach to determine the coaches of the team)</w:t>
+            </w:r>
+          </w:p>
+        </w:tc>
+      </w:tr>
+      <w:tr>
+        <w:tc>
+          <w:tcPr>
+            <w:tcW w:w="4674" w:type="dxa"/>
+          </w:tcPr>
+          <w:p>
+            <w:r>
+              <w:t>Responsibilities</w:t>
+            </w:r>
+            <w:r>
+              <w:t>:</w:t>
+            </w:r>
+          </w:p>
+        </w:tc>
+        <w:tc>
+          <w:tcPr>
+            <w:tcW w:w="4676" w:type="dxa"/>
+          </w:tcPr>
+          <w:p>
+            <w:r>
+              <w:t>Collaborators</w:t>
+            </w:r>
+            <w:r>
+              <w:t>:</w:t>
+            </w:r>
+          </w:p>
+        </w:tc>
+      </w:tr>
+      <w:tr>
+        <w:tc>
+          <w:tcPr>
+            <w:tcW w:w="4674" w:type="dxa"/>
+          </w:tcPr>
+          <w:p>
+            <w:r>
+              <w:t>Get and set team details.</w:t>
+            </w:r>
+          </w:p>
+        </w:tc>
+        <w:tc>
+          <w:tcPr>
+            <w:tcW w:w="4676" w:type="dxa"/>
+          </w:tcPr>
+          <w:p>
             <w:r>
               <w:t>TacticsCoach</w:t>
             </w:r>
-            <w:proofErr w:type="spellEnd"/>
-            <w:r>
-              <w:t xml:space="preserve"> to determine the coaches of the team)</w:t>
-            </w:r>
-          </w:p>
-        </w:tc>
-      </w:tr>
-      <w:tr>
-        <w:tc>
-          <w:tcPr>
-            <w:tcW w:w="4674" w:type="dxa"/>
-          </w:tcPr>
-          <w:p>
-            <w:r>
-              <w:t>Responsibilities</w:t>
-            </w:r>
-            <w:r>
-              <w:t>:</w:t>
-            </w:r>
-          </w:p>
-        </w:tc>
-        <w:tc>
-          <w:tcPr>
-            <w:tcW w:w="4676" w:type="dxa"/>
-          </w:tcPr>
-          <w:p>
-            <w:r>
-              <w:t>Collaborators</w:t>
-            </w:r>
-            <w:r>
-              <w:t>:</w:t>
-            </w:r>
-          </w:p>
-        </w:tc>
-      </w:tr>
-      <w:tr>
-        <w:tc>
-          <w:tcPr>
-            <w:tcW w:w="4674" w:type="dxa"/>
-          </w:tcPr>
-          <w:p>
-            <w:r>
-              <w:t>Get and set team details.</w:t>
-            </w:r>
-          </w:p>
-        </w:tc>
-        <w:tc>
-          <w:tcPr>
-            <w:tcW w:w="4676" w:type="dxa"/>
-          </w:tcPr>
-          <w:p>
-            <w:proofErr w:type="spellStart"/>
-            <w:r>
-              <w:t>TacticsCoach</w:t>
-            </w:r>
-            <w:proofErr w:type="spellEnd"/>
-          </w:p>
-        </w:tc>
-      </w:tr>
-      <w:tr>
-        <w:tc>
-          <w:tcPr>
-            <w:tcW w:w="4674" w:type="dxa"/>
-          </w:tcPr>
-          <w:p>
-            <w:bookmarkStart w:id="0" w:name="_GoBack"/>
-            <w:bookmarkEnd w:id="0"/>
-          </w:p>
+          </w:p>
+        </w:tc>
+      </w:tr>
+      <w:tr>
+        <w:tc>
+          <w:tcPr>
+            <w:tcW w:w="4674" w:type="dxa"/>
+          </w:tcPr>
+          <w:p/>
         </w:tc>
         <w:tc>
           <w:tcPr>
@@ -587,7 +535,10 @@
               <w:t>Class</w:t>
             </w:r>
             <w:r>
-              <w:t>: TBD</w:t>
+              <w:t xml:space="preserve">: </w:t>
+            </w:r>
+            <w:r>
+              <w:t>Login</w:t>
             </w:r>
           </w:p>
         </w:tc>
@@ -605,6 +556,9 @@
             <w:r>
               <w:t>Description:</w:t>
             </w:r>
+            <w:r>
+              <w:t xml:space="preserve"> Holds values for user</w:t>
+            </w:r>
           </w:p>
         </w:tc>
       </w:tr>
@@ -635,21 +589,31 @@
           <w:tcPr>
             <w:tcW w:w="4674" w:type="dxa"/>
           </w:tcPr>
-          <w:p/>
-        </w:tc>
-        <w:tc>
-          <w:tcPr>
-            <w:tcW w:w="4676" w:type="dxa"/>
-          </w:tcPr>
-          <w:p/>
-        </w:tc>
-      </w:tr>
-      <w:tr>
-        <w:tc>
-          <w:tcPr>
-            <w:tcW w:w="4674" w:type="dxa"/>
-          </w:tcPr>
-          <w:p/>
+          <w:p>
+            <w:r>
+              <w:t>Get and set user name</w:t>
+            </w:r>
+          </w:p>
+        </w:tc>
+        <w:tc>
+          <w:tcPr>
+            <w:tcW w:w="4676" w:type="dxa"/>
+          </w:tcPr>
+          <w:p/>
+        </w:tc>
+      </w:tr>
+      <w:tr>
+        <w:tc>
+          <w:tcPr>
+            <w:tcW w:w="4674" w:type="dxa"/>
+          </w:tcPr>
+          <w:p>
+            <w:r>
+              <w:t>Get and set password</w:t>
+            </w:r>
+            <w:bookmarkStart w:id="0" w:name="_GoBack"/>
+            <w:bookmarkEnd w:id="0"/>
+          </w:p>
         </w:tc>
         <w:tc>
           <w:tcPr>
@@ -691,16 +655,12 @@
             <w:gridSpan w:val="2"/>
           </w:tcPr>
           <w:p>
-            <w:proofErr w:type="spellStart"/>
-            <w:proofErr w:type="gramStart"/>
             <w:r>
               <w:t>Class</w:t>
             </w:r>
             <w:r>
               <w:t>:TBD</w:t>
             </w:r>
-            <w:proofErr w:type="spellEnd"/>
-            <w:proofErr w:type="gramEnd"/>
           </w:p>
         </w:tc>
       </w:tr>

</xml_diff>

<commit_message>
Updated CRC cards document
</commit_message>
<xml_diff>
--- a/CRC Cards Disney Princess.docx
+++ b/CRC Cards Disney Princess.docx
@@ -85,7 +85,15 @@
           </w:tcPr>
           <w:p>
             <w:r>
-              <w:t>Get and set bio values (name, date of birth, etc)</w:t>
+              <w:t xml:space="preserve">Get and set bio values (name, date of birth, </w:t>
+            </w:r>
+            <w:proofErr w:type="spellStart"/>
+            <w:r>
+              <w:t>etc</w:t>
+            </w:r>
+            <w:proofErr w:type="spellEnd"/>
+            <w:r>
+              <w:t>)</w:t>
             </w:r>
           </w:p>
         </w:tc>
@@ -220,7 +228,25 @@
               <w:t xml:space="preserve">Get and </w:t>
             </w:r>
             <w:r>
-              <w:t>set stadium details (name,city, state, etc)</w:t>
+              <w:t>set stadium details (</w:t>
+            </w:r>
+            <w:proofErr w:type="spellStart"/>
+            <w:proofErr w:type="gramStart"/>
+            <w:r>
+              <w:t>name,city</w:t>
+            </w:r>
+            <w:proofErr w:type="spellEnd"/>
+            <w:proofErr w:type="gramEnd"/>
+            <w:r>
+              <w:t xml:space="preserve">, state, </w:t>
+            </w:r>
+            <w:proofErr w:type="spellStart"/>
+            <w:r>
+              <w:t>etc</w:t>
+            </w:r>
+            <w:proofErr w:type="spellEnd"/>
+            <w:r>
+              <w:t>)</w:t>
             </w:r>
           </w:p>
         </w:tc>
@@ -282,8 +308,13 @@
               <w:t>Class</w:t>
             </w:r>
             <w:r>
-              <w:t>: TacticsCoach</w:t>
-            </w:r>
+              <w:t xml:space="preserve">: </w:t>
+            </w:r>
+            <w:proofErr w:type="spellStart"/>
+            <w:r>
+              <w:t>TacticsCoach</w:t>
+            </w:r>
+            <w:proofErr w:type="spellEnd"/>
           </w:p>
         </w:tc>
       </w:tr>
@@ -425,7 +456,15 @@
               <w:t xml:space="preserve"> Holds values pertinent to a team (team name,</w:t>
             </w:r>
             <w:r>
-              <w:t xml:space="preserve"> conference, division). Takes values from TacticsCoach to determine the coaches of the team)</w:t>
+              <w:t xml:space="preserve"> conference, division). Takes values from </w:t>
+            </w:r>
+            <w:proofErr w:type="spellStart"/>
+            <w:r>
+              <w:t>TacticsCoach</w:t>
+            </w:r>
+            <w:proofErr w:type="spellEnd"/>
+            <w:r>
+              <w:t xml:space="preserve"> to determine the coaches of the team)</w:t>
             </w:r>
           </w:p>
         </w:tc>
@@ -474,9 +513,11 @@
             <w:tcW w:w="4676" w:type="dxa"/>
           </w:tcPr>
           <w:p>
+            <w:proofErr w:type="spellStart"/>
             <w:r>
               <w:t>TacticsCoach</w:t>
             </w:r>
+            <w:proofErr w:type="spellEnd"/>
           </w:p>
         </w:tc>
       </w:tr>
@@ -611,8 +652,6 @@
             <w:r>
               <w:t>Get and set password</w:t>
             </w:r>
-            <w:bookmarkStart w:id="0" w:name="_GoBack"/>
-            <w:bookmarkEnd w:id="0"/>
           </w:p>
         </w:tc>
         <w:tc>
@@ -659,7 +698,10 @@
               <w:t>Class</w:t>
             </w:r>
             <w:r>
-              <w:t>:TBD</w:t>
+              <w:t>:</w:t>
+            </w:r>
+            <w:r>
+              <w:t xml:space="preserve"> User</w:t>
             </w:r>
           </w:p>
         </w:tc>
@@ -677,6 +719,9 @@
             <w:r>
               <w:t>Description:</w:t>
             </w:r>
+            <w:r>
+              <w:t xml:space="preserve"> Holds personal details of user including username and password. Also checks if the login token is valid.</w:t>
+            </w:r>
           </w:p>
         </w:tc>
       </w:tr>
@@ -707,21 +752,42 @@
           <w:tcPr>
             <w:tcW w:w="4674" w:type="dxa"/>
           </w:tcPr>
-          <w:p/>
-        </w:tc>
-        <w:tc>
-          <w:tcPr>
-            <w:tcW w:w="4676" w:type="dxa"/>
-          </w:tcPr>
-          <w:p/>
-        </w:tc>
-      </w:tr>
-      <w:tr>
-        <w:tc>
-          <w:tcPr>
-            <w:tcW w:w="4674" w:type="dxa"/>
-          </w:tcPr>
-          <w:p/>
+          <w:p>
+            <w:r>
+              <w:t>Checks login token</w:t>
+            </w:r>
+          </w:p>
+        </w:tc>
+        <w:tc>
+          <w:tcPr>
+            <w:tcW w:w="4676" w:type="dxa"/>
+          </w:tcPr>
+          <w:p/>
+        </w:tc>
+      </w:tr>
+      <w:tr>
+        <w:tc>
+          <w:tcPr>
+            <w:tcW w:w="4674" w:type="dxa"/>
+          </w:tcPr>
+          <w:p>
+            <w:r>
+              <w:t xml:space="preserve">Get and set </w:t>
+            </w:r>
+            <w:proofErr w:type="spellStart"/>
+            <w:r>
+              <w:t>fullname</w:t>
+            </w:r>
+            <w:proofErr w:type="spellEnd"/>
+            <w:r>
+              <w:t xml:space="preserve">, dob, city, </w:t>
+            </w:r>
+            <w:proofErr w:type="spellStart"/>
+            <w:r>
+              <w:t>province,country</w:t>
+            </w:r>
+            <w:proofErr w:type="spellEnd"/>
+          </w:p>
         </w:tc>
         <w:tc>
           <w:tcPr>

</xml_diff>

<commit_message>
Appended CRC cards and generated new and final Class Diagram
</commit_message>
<xml_diff>
--- a/CRC Cards Disney Princess.docx
+++ b/CRC Cards Disney Princess.docx
@@ -794,6 +794,263 @@
             <w:tcW w:w="4676" w:type="dxa"/>
           </w:tcPr>
           <w:p/>
+        </w:tc>
+      </w:tr>
+      <w:tr>
+        <w:tc>
+          <w:tcPr>
+            <w:tcW w:w="4674" w:type="dxa"/>
+          </w:tcPr>
+          <w:p/>
+        </w:tc>
+        <w:tc>
+          <w:tcPr>
+            <w:tcW w:w="4676" w:type="dxa"/>
+          </w:tcPr>
+          <w:p/>
+        </w:tc>
+      </w:tr>
+    </w:tbl>
+    <w:p/>
+    <w:tbl>
+      <w:tblPr>
+        <w:tblStyle w:val="TableGrid"/>
+        <w:tblW w:w="0" w:type="auto"/>
+        <w:tblLook w:val="04A0" w:firstRow="1" w:lastRow="0" w:firstColumn="1" w:lastColumn="0" w:noHBand="0" w:noVBand="1"/>
+      </w:tblPr>
+      <w:tblGrid>
+        <w:gridCol w:w="4674"/>
+        <w:gridCol w:w="4676"/>
+      </w:tblGrid>
+      <w:tr>
+        <w:tc>
+          <w:tcPr>
+            <w:tcW w:w="9350" w:type="dxa"/>
+            <w:gridSpan w:val="2"/>
+          </w:tcPr>
+          <w:p>
+            <w:r>
+              <w:lastRenderedPageBreak/>
+              <w:t xml:space="preserve">Class: </w:t>
+            </w:r>
+            <w:r>
+              <w:t>Stats</w:t>
+            </w:r>
+          </w:p>
+        </w:tc>
+      </w:tr>
+      <w:tr>
+        <w:trPr>
+          <w:trHeight w:val="547"/>
+        </w:trPr>
+        <w:tc>
+          <w:tcPr>
+            <w:tcW w:w="9350" w:type="dxa"/>
+            <w:gridSpan w:val="2"/>
+          </w:tcPr>
+          <w:p>
+            <w:r>
+              <w:t xml:space="preserve">Description: </w:t>
+            </w:r>
+          </w:p>
+        </w:tc>
+      </w:tr>
+      <w:tr>
+        <w:tc>
+          <w:tcPr>
+            <w:tcW w:w="4674" w:type="dxa"/>
+          </w:tcPr>
+          <w:p>
+            <w:r>
+              <w:t>Responsibilities</w:t>
+            </w:r>
+          </w:p>
+        </w:tc>
+        <w:tc>
+          <w:tcPr>
+            <w:tcW w:w="4676" w:type="dxa"/>
+          </w:tcPr>
+          <w:p>
+            <w:r>
+              <w:t>Collaborators</w:t>
+            </w:r>
+          </w:p>
+        </w:tc>
+      </w:tr>
+      <w:tr>
+        <w:tc>
+          <w:tcPr>
+            <w:tcW w:w="4674" w:type="dxa"/>
+          </w:tcPr>
+          <w:p>
+            <w:r>
+              <w:t>Get and set team statistics</w:t>
+            </w:r>
+          </w:p>
+        </w:tc>
+        <w:tc>
+          <w:tcPr>
+            <w:tcW w:w="4676" w:type="dxa"/>
+          </w:tcPr>
+          <w:p>
+            <w:r>
+              <w:t>Team</w:t>
+            </w:r>
+          </w:p>
+        </w:tc>
+      </w:tr>
+      <w:tr>
+        <w:tc>
+          <w:tcPr>
+            <w:tcW w:w="4674" w:type="dxa"/>
+          </w:tcPr>
+          <w:p>
+            <w:r>
+              <w:t>If a user tracks a team, it will be reflected as well</w:t>
+            </w:r>
+          </w:p>
+        </w:tc>
+        <w:tc>
+          <w:tcPr>
+            <w:tcW w:w="4676" w:type="dxa"/>
+          </w:tcPr>
+          <w:p>
+            <w:r>
+              <w:t>User</w:t>
+            </w:r>
+          </w:p>
+        </w:tc>
+      </w:tr>
+      <w:tr>
+        <w:tc>
+          <w:tcPr>
+            <w:tcW w:w="4674" w:type="dxa"/>
+          </w:tcPr>
+          <w:p/>
+        </w:tc>
+        <w:tc>
+          <w:tcPr>
+            <w:tcW w:w="4676" w:type="dxa"/>
+          </w:tcPr>
+          <w:p/>
+        </w:tc>
+      </w:tr>
+    </w:tbl>
+    <w:p/>
+    <w:tbl>
+      <w:tblPr>
+        <w:tblStyle w:val="TableGrid"/>
+        <w:tblW w:w="0" w:type="auto"/>
+        <w:tblLook w:val="04A0" w:firstRow="1" w:lastRow="0" w:firstColumn="1" w:lastColumn="0" w:noHBand="0" w:noVBand="1"/>
+      </w:tblPr>
+      <w:tblGrid>
+        <w:gridCol w:w="4674"/>
+        <w:gridCol w:w="4676"/>
+      </w:tblGrid>
+      <w:tr>
+        <w:tc>
+          <w:tcPr>
+            <w:tcW w:w="9350" w:type="dxa"/>
+            <w:gridSpan w:val="2"/>
+          </w:tcPr>
+          <w:p>
+            <w:r>
+              <w:t xml:space="preserve">Class: </w:t>
+            </w:r>
+            <w:r>
+              <w:t>Schedule</w:t>
+            </w:r>
+          </w:p>
+        </w:tc>
+      </w:tr>
+      <w:tr>
+        <w:trPr>
+          <w:trHeight w:val="547"/>
+        </w:trPr>
+        <w:tc>
+          <w:tcPr>
+            <w:tcW w:w="9350" w:type="dxa"/>
+            <w:gridSpan w:val="2"/>
+          </w:tcPr>
+          <w:p>
+            <w:r>
+              <w:t>Description:</w:t>
+            </w:r>
+          </w:p>
+        </w:tc>
+      </w:tr>
+      <w:tr>
+        <w:tc>
+          <w:tcPr>
+            <w:tcW w:w="4674" w:type="dxa"/>
+          </w:tcPr>
+          <w:p>
+            <w:r>
+              <w:t>Responsibilities</w:t>
+            </w:r>
+          </w:p>
+        </w:tc>
+        <w:tc>
+          <w:tcPr>
+            <w:tcW w:w="4676" w:type="dxa"/>
+          </w:tcPr>
+          <w:p>
+            <w:r>
+              <w:t>Collaborators</w:t>
+            </w:r>
+          </w:p>
+        </w:tc>
+      </w:tr>
+      <w:tr>
+        <w:tc>
+          <w:tcPr>
+            <w:tcW w:w="4674" w:type="dxa"/>
+          </w:tcPr>
+          <w:p>
+            <w:r>
+              <w:t>Get and set details of schedule</w:t>
+            </w:r>
+          </w:p>
+        </w:tc>
+        <w:tc>
+          <w:tcPr>
+            <w:tcW w:w="4676" w:type="dxa"/>
+          </w:tcPr>
+          <w:p>
+            <w:r>
+              <w:t>Stadium</w:t>
+            </w:r>
+          </w:p>
+        </w:tc>
+      </w:tr>
+      <w:tr>
+        <w:tc>
+          <w:tcPr>
+            <w:tcW w:w="4674" w:type="dxa"/>
+          </w:tcPr>
+          <w:p>
+            <w:r>
+              <w:t xml:space="preserve">Get details of teams playing </w:t>
+            </w:r>
+            <w:proofErr w:type="gramStart"/>
+            <w:r>
+              <w:t>in a given</w:t>
+            </w:r>
+            <w:proofErr w:type="gramEnd"/>
+            <w:r>
+              <w:t xml:space="preserve"> stadium</w:t>
+            </w:r>
+          </w:p>
+        </w:tc>
+        <w:tc>
+          <w:tcPr>
+            <w:tcW w:w="4676" w:type="dxa"/>
+          </w:tcPr>
+          <w:p>
+            <w:r>
+              <w:t>Team</w:t>
+            </w:r>
+          </w:p>
         </w:tc>
       </w:tr>
       <w:tr>

</xml_diff>